<commit_message>
Erweiterungen Fachkonzept, Präsi, Projektplan, ER- & Klassendiagramm
</commit_message>
<xml_diff>
--- a/Fachkonzept.docx
+++ b/Fachkonzept.docx
@@ -1,6 +1,6 @@
 
 <file path=word/document.xml><?xml version="1.0" encoding="utf-8"?>
-<w:document xmlns:wpc="http://schemas.microsoft.com/office/word/2010/wordprocessingCanvas" xmlns:mc="http://schemas.openxmlformats.org/markup-compatibility/2006" xmlns:o="urn:schemas-microsoft-com:office:office" xmlns:r="http://schemas.openxmlformats.org/officeDocument/2006/relationships" xmlns:m="http://schemas.openxmlformats.org/officeDocument/2006/math" xmlns:v="urn:schemas-microsoft-com:vml" xmlns:wp14="http://schemas.microsoft.com/office/word/2010/wordprocessingDrawing" xmlns:wp="http://schemas.openxmlformats.org/drawingml/2006/wordprocessingDrawing" xmlns:w10="urn:schemas-microsoft-com:office:word" xmlns:w="http://schemas.openxmlformats.org/wordprocessingml/2006/main" xmlns:w14="http://schemas.microsoft.com/office/word/2010/wordml" xmlns:w15="http://schemas.microsoft.com/office/word/2012/wordml" xmlns:wpg="http://schemas.microsoft.com/office/word/2010/wordprocessingGroup" xmlns:wpi="http://schemas.microsoft.com/office/word/2010/wordprocessingInk" xmlns:wne="http://schemas.microsoft.com/office/word/2006/wordml" xmlns:wps="http://schemas.microsoft.com/office/word/2010/wordprocessingShape" mc:Ignorable="w14 w15 wp14">
+<w:document xmlns:wpc="http://schemas.microsoft.com/office/word/2010/wordprocessingCanvas" xmlns:cx="http://schemas.microsoft.com/office/drawing/2014/chartex" xmlns:cx1="http://schemas.microsoft.com/office/drawing/2015/9/8/chartex" xmlns:cx2="http://schemas.microsoft.com/office/drawing/2015/10/21/chartex" xmlns:mc="http://schemas.openxmlformats.org/markup-compatibility/2006" xmlns:o="urn:schemas-microsoft-com:office:office" xmlns:r="http://schemas.openxmlformats.org/officeDocument/2006/relationships" xmlns:m="http://schemas.openxmlformats.org/officeDocument/2006/math" xmlns:v="urn:schemas-microsoft-com:vml" xmlns:wp14="http://schemas.microsoft.com/office/word/2010/wordprocessingDrawing" xmlns:wp="http://schemas.openxmlformats.org/drawingml/2006/wordprocessingDrawing" xmlns:w10="urn:schemas-microsoft-com:office:word" xmlns:w="http://schemas.openxmlformats.org/wordprocessingml/2006/main" xmlns:w14="http://schemas.microsoft.com/office/word/2010/wordml" xmlns:w15="http://schemas.microsoft.com/office/word/2012/wordml" xmlns:w16se="http://schemas.microsoft.com/office/word/2015/wordml/symex" xmlns:wpg="http://schemas.microsoft.com/office/word/2010/wordprocessingGroup" xmlns:wpi="http://schemas.microsoft.com/office/word/2010/wordprocessingInk" xmlns:wne="http://schemas.microsoft.com/office/word/2006/wordml" xmlns:wps="http://schemas.microsoft.com/office/word/2010/wordprocessingShape" mc:Ignorable="w14 w15 w16se wp14">
   <w:body>
     <w:p>
       <w:pPr>
@@ -190,8 +190,6 @@
           <w:sz w:val="28"/>
         </w:rPr>
       </w:pPr>
-      <w:bookmarkStart w:id="0" w:name="_GoBack"/>
-      <w:bookmarkEnd w:id="0"/>
     </w:p>
     <w:p>
       <w:pPr>
@@ -308,19 +306,8 @@
           <w:i w:val="0"/>
           <w:sz w:val="28"/>
         </w:rPr>
-        <w:t xml:space="preserve">Alina </w:t>
-      </w:r>
-      <w:proofErr w:type="spellStart"/>
-      <w:r>
-        <w:rPr>
-          <w:rStyle w:val="Buchtitel"/>
-          <w:b w:val="0"/>
-          <w:i w:val="0"/>
-          <w:sz w:val="28"/>
-        </w:rPr>
-        <w:t>Fankhänel</w:t>
-      </w:r>
-      <w:proofErr w:type="spellEnd"/>
+        <w:t>Alina Fankhänel</w:t>
+      </w:r>
       <w:r>
         <w:rPr>
           <w:rStyle w:val="Buchtitel"/>
@@ -1296,7 +1283,7 @@
           <w:spacing w:val="0"/>
         </w:rPr>
       </w:pPr>
-      <w:bookmarkStart w:id="1" w:name="_Toc464294929"/>
+      <w:bookmarkStart w:id="0" w:name="_Toc464294929"/>
       <w:r>
         <w:rPr>
           <w:rStyle w:val="Buchtitel"/>
@@ -1309,11 +1296,26 @@
         <w:lastRenderedPageBreak/>
         <w:t>Einleitung</w:t>
       </w:r>
-      <w:bookmarkEnd w:id="1"/>
-    </w:p>
-    <w:p>
-      <w:r>
-        <w:t>In unserem Client-Server Programm soll es möglich sein, Festival-Tickets über einen Webshop bestellen zu können. Die Daten für den Webshop sollen von einem Admin</w:t>
+      <w:bookmarkEnd w:id="0"/>
+    </w:p>
+    <w:p>
+      <w:r>
+        <w:t xml:space="preserve">Im Rahmen dieses Projekts wird ein </w:t>
+      </w:r>
+      <w:r>
+        <w:t xml:space="preserve">Client-Server Programm </w:t>
+      </w:r>
+      <w:r>
+        <w:t>erstellt, mit dem es möglich sein soll</w:t>
+      </w:r>
+      <w:r>
+        <w:t>, Festival-Tickets über e</w:t>
+      </w:r>
+      <w:r>
+        <w:t>inen Webshop zu bestellen</w:t>
+      </w:r>
+      <w:r>
+        <w:t>. Die Daten für den Webshop sollen von einem Admin</w:t>
       </w:r>
       <w:r>
         <w:t>istrator</w:t>
@@ -1338,7 +1340,7 @@
           <w:spacing w:val="0"/>
         </w:rPr>
       </w:pPr>
-      <w:bookmarkStart w:id="2" w:name="_Toc464294930"/>
+      <w:bookmarkStart w:id="1" w:name="_Toc464294930"/>
       <w:r>
         <w:rPr>
           <w:rStyle w:val="Buchtitel"/>
@@ -1350,86 +1352,110 @@
         </w:rPr>
         <w:t>Fachliche Grundlagen</w:t>
       </w:r>
-      <w:bookmarkEnd w:id="2"/>
-    </w:p>
-    <w:p>
-      <w:r>
-        <w:t xml:space="preserve">Für die Bearbeitung der JSPs, Servlets und Klassen kommt </w:t>
+      <w:bookmarkEnd w:id="1"/>
+    </w:p>
+    <w:p>
+      <w:r>
+        <w:t>Für die Bearbeitung der J</w:t>
+      </w:r>
+      <w:r>
+        <w:t xml:space="preserve">SPs, Servlets und Klassen wird </w:t>
+      </w:r>
+      <w:r>
+        <w:t xml:space="preserve">Eclipse </w:t>
+      </w:r>
+      <w:r>
+        <w:t>verwendet</w:t>
+      </w:r>
+      <w:r>
+        <w:t xml:space="preserve">. </w:t>
+      </w:r>
+      <w:r>
+        <w:t>Dar</w:t>
+      </w:r>
+      <w:r>
+        <w:t xml:space="preserve">an wird der Webserver </w:t>
       </w:r>
       <w:proofErr w:type="spellStart"/>
       <w:r>
-        <w:t>Eclipse</w:t>
+        <w:t>Tomcat</w:t>
       </w:r>
       <w:proofErr w:type="spellEnd"/>
       <w:r>
-        <w:t xml:space="preserve"> zum Einsatz</w:t>
-      </w:r>
-      <w:r>
-        <w:t>.</w:t>
-      </w:r>
+        <w:t xml:space="preserve"> und die </w:t>
+      </w:r>
+      <w:r>
+        <w:t xml:space="preserve">MySQL Datenbank </w:t>
+      </w:r>
+      <w:r>
+        <w:t xml:space="preserve">von </w:t>
+      </w:r>
+      <w:proofErr w:type="spellStart"/>
+      <w:r>
+        <w:t>Xampp</w:t>
+      </w:r>
+      <w:proofErr w:type="spellEnd"/>
       <w:r>
         <w:t xml:space="preserve"> </w:t>
       </w:r>
       <w:r>
-        <w:t>Dar</w:t>
-      </w:r>
-      <w:r>
-        <w:t xml:space="preserve">an wird der Webserver </w:t>
+        <w:t xml:space="preserve">angebunden. </w:t>
+      </w:r>
+      <w:r>
+        <w:t xml:space="preserve">Zur Versionsverwaltung und </w:t>
+      </w:r>
+      <w:r>
+        <w:t xml:space="preserve">als </w:t>
+      </w:r>
+      <w:r>
+        <w:t xml:space="preserve">Synchronisationstool für den Quellcode werden </w:t>
       </w:r>
       <w:proofErr w:type="spellStart"/>
       <w:r>
-        <w:t>Tomcat</w:t>
+        <w:t>Git</w:t>
       </w:r>
       <w:proofErr w:type="spellEnd"/>
       <w:r>
-        <w:t xml:space="preserve"> und die </w:t>
-      </w:r>
-      <w:r>
-        <w:t xml:space="preserve"> MySQL Datenbank </w:t>
-      </w:r>
-      <w:r>
-        <w:t xml:space="preserve">von </w:t>
+        <w:t xml:space="preserve"> und das Online-Repository Gitlab.com verwendet.</w:t>
+      </w:r>
+    </w:p>
+    <w:p>
+      <w:r>
+        <w:t>Für die Architektur der Bestellanwendung wird das</w:t>
+      </w:r>
+      <w:r>
+        <w:t xml:space="preserve"> Model-View-Control Konzept</w:t>
+      </w:r>
+      <w:r>
+        <w:t xml:space="preserve"> zu Grunde gelegt.</w:t>
+      </w:r>
+    </w:p>
+    <w:p>
+      <w:r>
+        <w:t>Dokumente</w:t>
+      </w:r>
+      <w:r>
+        <w:t xml:space="preserve">, Modelle und Grafiken werden mit Hilfe von Word, </w:t>
+      </w:r>
+      <w:r>
+        <w:t>Visio</w:t>
+      </w:r>
+      <w:r>
+        <w:t xml:space="preserve">, Excel und </w:t>
       </w:r>
       <w:proofErr w:type="spellStart"/>
       <w:r>
-        <w:t>Xampp</w:t>
+        <w:t>StarUML</w:t>
       </w:r>
       <w:proofErr w:type="spellEnd"/>
       <w:r>
-        <w:t xml:space="preserve"> </w:t>
-      </w:r>
-      <w:r>
-        <w:t xml:space="preserve">angebunden. </w:t>
-      </w:r>
-      <w:r>
-        <w:t xml:space="preserve">Zur Versionsverwaltung und Synchronisationstool für den Quellcode werden </w:t>
-      </w:r>
-      <w:proofErr w:type="spellStart"/>
-      <w:r>
-        <w:t>Git</w:t>
-      </w:r>
-      <w:proofErr w:type="spellEnd"/>
-      <w:r>
-        <w:t xml:space="preserve"> und das Online-Repository Gitlab.com verwendet</w:t>
-      </w:r>
-      <w:r>
-        <w:t>.</w:t>
-      </w:r>
-    </w:p>
-    <w:p>
-      <w:r>
-        <w:t>Für die Architektur der Bestellanwendung wird das</w:t>
-      </w:r>
-      <w:r>
-        <w:t xml:space="preserve"> Model-View-Control Konzept</w:t>
-      </w:r>
-      <w:r>
-        <w:t xml:space="preserve"> zu Grunde gelegt.</w:t>
-      </w:r>
-    </w:p>
-    <w:p>
-      <w:r>
-        <w:t>Dokumente, Modelle und Grafiken werden in Word und Visio erstellt. Für die Projektplanung wird die Project Excellence Suite genutzt.</w:t>
+        <w:t xml:space="preserve"> erstellt. Für die Projektplanung wird </w:t>
+      </w:r>
+      <w:r>
+        <w:t>MS Project</w:t>
+      </w:r>
+      <w:r>
+        <w:t xml:space="preserve"> genutzt.</w:t>
       </w:r>
     </w:p>
     <w:p/>
@@ -1449,7 +1475,7 @@
           <w:spacing w:val="0"/>
         </w:rPr>
       </w:pPr>
-      <w:bookmarkStart w:id="3" w:name="_Toc464294931"/>
+      <w:bookmarkStart w:id="2" w:name="_Toc464294931"/>
       <w:r>
         <w:rPr>
           <w:rStyle w:val="Buchtitel"/>
@@ -1485,7 +1511,87 @@
         </w:rPr>
         <w:t xml:space="preserve"> Diagramm</w:t>
       </w:r>
-      <w:bookmarkEnd w:id="3"/>
+      <w:bookmarkEnd w:id="2"/>
+    </w:p>
+    <w:p/>
+    <w:p>
+      <w:r>
+        <w:rPr>
+          <w:noProof/>
+          <w:lang w:eastAsia="de-DE"/>
+        </w:rPr>
+        <w:drawing>
+          <wp:inline distT="0" distB="0" distL="0" distR="0">
+            <wp:extent cx="6848475" cy="4716630"/>
+            <wp:effectExtent l="0" t="0" r="0" b="8255"/>
+            <wp:docPr id="6" name="Grafik 6"/>
+            <wp:cNvGraphicFramePr>
+              <a:graphicFrameLocks xmlns:a="http://schemas.openxmlformats.org/drawingml/2006/main" noChangeAspect="1"/>
+            </wp:cNvGraphicFramePr>
+            <a:graphic xmlns:a="http://schemas.openxmlformats.org/drawingml/2006/main">
+              <a:graphicData uri="http://schemas.openxmlformats.org/drawingml/2006/picture">
+                <pic:pic xmlns:pic="http://schemas.openxmlformats.org/drawingml/2006/picture">
+                  <pic:nvPicPr>
+                    <pic:cNvPr id="6" name="ER-Diagramm.jpg"/>
+                    <pic:cNvPicPr/>
+                  </pic:nvPicPr>
+                  <pic:blipFill>
+                    <a:blip r:embed="rId8">
+                      <a:extLst>
+                        <a:ext uri="{28A0092B-C50C-407E-A947-70E740481C1C}">
+                          <a14:useLocalDpi xmlns:a14="http://schemas.microsoft.com/office/drawing/2010/main" val="0"/>
+                        </a:ext>
+                      </a:extLst>
+                    </a:blip>
+                    <a:stretch>
+                      <a:fillRect/>
+                    </a:stretch>
+                  </pic:blipFill>
+                  <pic:spPr>
+                    <a:xfrm>
+                      <a:off x="0" y="0"/>
+                      <a:ext cx="6859408" cy="4724160"/>
+                    </a:xfrm>
+                    <a:prstGeom prst="rect">
+                      <a:avLst/>
+                    </a:prstGeom>
+                  </pic:spPr>
+                </pic:pic>
+              </a:graphicData>
+            </a:graphic>
+          </wp:inline>
+        </w:drawing>
+      </w:r>
+      <w:bookmarkStart w:id="3" w:name="_Toc464294932"/>
+    </w:p>
+    <w:p>
+      <w:r>
+        <w:t xml:space="preserve">Das ER-Modell wurde den Muss-Kriterien entsprechend </w:t>
+      </w:r>
+      <w:r>
+        <w:t xml:space="preserve">erstellt. Bei Erweiterungen im Rahmen der Realisierung von Kann-Kriterien können einige Erweiterungen </w:t>
+      </w:r>
+      <w:r>
+        <w:t xml:space="preserve">benötigt werden. </w:t>
+      </w:r>
+    </w:p>
+    <w:p>
+      <w:r>
+        <w:lastRenderedPageBreak/>
+        <w:t xml:space="preserve">Die Attribute der Entität „Benutzer“ sind abgesehen von der </w:t>
+      </w:r>
+      <w:proofErr w:type="spellStart"/>
+      <w:r>
+        <w:t>BenutzerID</w:t>
+      </w:r>
+      <w:proofErr w:type="spellEnd"/>
+      <w:r>
+        <w:t>, der E-Mail-Adresse und dem Passwort-Hash optional. Das liegt daran, dass sowohl für Administratoren als auch für normale Kunden lediglich eine Tabelle zur Verwaltung der Daten eingesetzt werden soll. Dabei sollen Administratoren nicht gezwungen sein, Kontoinformationen o.Ä. angeben zu müssen. Das bedeutet, dass bei der Bestell-Logik zusätzliche Abfragen zur Sicherstellung, dass der Kunde z.B. seine Adresse und IBAN hinterlegt hat, benötigt werden.</w:t>
+      </w:r>
+    </w:p>
+    <w:p>
+      <w:bookmarkStart w:id="4" w:name="_GoBack"/>
+      <w:bookmarkEnd w:id="4"/>
     </w:p>
     <w:p>
       <w:pPr>
@@ -1495,11 +1601,103 @@
           <w:numId w:val="2"/>
         </w:numPr>
       </w:pPr>
-      <w:bookmarkStart w:id="4" w:name="_Toc464294932"/>
       <w:r>
         <w:t>Klassendiagramm</w:t>
       </w:r>
-      <w:bookmarkEnd w:id="4"/>
+      <w:bookmarkEnd w:id="3"/>
+    </w:p>
+    <w:p>
+      <w:r>
+        <w:rPr>
+          <w:noProof/>
+          <w:lang w:eastAsia="de-DE"/>
+        </w:rPr>
+        <w:drawing>
+          <wp:inline distT="0" distB="0" distL="0" distR="0">
+            <wp:extent cx="6800850" cy="5383257"/>
+            <wp:effectExtent l="0" t="0" r="0" b="8255"/>
+            <wp:docPr id="3" name="Grafik 3"/>
+            <wp:cNvGraphicFramePr>
+              <a:graphicFrameLocks xmlns:a="http://schemas.openxmlformats.org/drawingml/2006/main" noChangeAspect="1"/>
+            </wp:cNvGraphicFramePr>
+            <a:graphic xmlns:a="http://schemas.openxmlformats.org/drawingml/2006/main">
+              <a:graphicData uri="http://schemas.openxmlformats.org/drawingml/2006/picture">
+                <pic:pic xmlns:pic="http://schemas.openxmlformats.org/drawingml/2006/picture">
+                  <pic:nvPicPr>
+                    <pic:cNvPr id="3" name="ClassDiagram_neu.jpg"/>
+                    <pic:cNvPicPr/>
+                  </pic:nvPicPr>
+                  <pic:blipFill>
+                    <a:blip r:embed="rId9">
+                      <a:extLst>
+                        <a:ext uri="{28A0092B-C50C-407E-A947-70E740481C1C}">
+                          <a14:useLocalDpi xmlns:a14="http://schemas.microsoft.com/office/drawing/2010/main" val="0"/>
+                        </a:ext>
+                      </a:extLst>
+                    </a:blip>
+                    <a:stretch>
+                      <a:fillRect/>
+                    </a:stretch>
+                  </pic:blipFill>
+                  <pic:spPr>
+                    <a:xfrm>
+                      <a:off x="0" y="0"/>
+                      <a:ext cx="6817368" cy="5396332"/>
+                    </a:xfrm>
+                    <a:prstGeom prst="rect">
+                      <a:avLst/>
+                    </a:prstGeom>
+                  </pic:spPr>
+                </pic:pic>
+              </a:graphicData>
+            </a:graphic>
+          </wp:inline>
+        </w:drawing>
+      </w:r>
+    </w:p>
+    <w:p>
+      <w:bookmarkStart w:id="5" w:name="_Toc464294933"/>
+      <w:r>
+        <w:t xml:space="preserve">Das Klassendiagramm ist an dieser Stelle auf die rein fachlichen Klassen beschränkt. Alle technischen (Hilfs-) Klassen werden zur besseren Übersichtlichkeit vernachlässigt. Die Modellierung einer eigenen Warenkorb- sowie Warenkorbelement-Klasse mit einer Beziehung zur Klasse „Artikel“ ermöglichen immer eine aktuelle Referenz auf </w:t>
+      </w:r>
+      <w:r>
+        <w:t>einen Artikel.</w:t>
+      </w:r>
+      <w:r>
+        <w:t xml:space="preserve"> </w:t>
+      </w:r>
+    </w:p>
+    <w:p>
+      <w:r>
+        <w:t>Die Klasse „Bestellposition“ beinhaltet keine Beziehung</w:t>
+      </w:r>
+      <w:r>
+        <w:t xml:space="preserve"> bzw. Referenz</w:t>
+      </w:r>
+      <w:r>
+        <w:t xml:space="preserve"> zur Klasse „Artikel“, da so</w:t>
+      </w:r>
+      <w:r>
+        <w:t xml:space="preserve"> auch Preisänderungen im Verlauf der Zeit unproblematisch abgebildet werden können.</w:t>
+      </w:r>
+      <w:r>
+        <w:t xml:space="preserve"> </w:t>
+      </w:r>
+      <w:r>
+        <w:t>Darüber hinaus können auch bei Artikeln, die aus dem Sortiment entfernt wurden, alle wichtigen Informationen nachvollzogen werden.</w:t>
+      </w:r>
+    </w:p>
+    <w:p>
+      <w:r>
+        <w:lastRenderedPageBreak/>
+        <w:t xml:space="preserve">In der Modellierung sind ausschließlich Kompositionen verwendet worden. Dies verdeutlicht die </w:t>
+      </w:r>
+      <w:r>
+        <w:t xml:space="preserve">existenziellen </w:t>
+      </w:r>
+      <w:r>
+        <w:t>Abhängigkeiten innerhalb des Systems.</w:t>
+      </w:r>
     </w:p>
     <w:p>
       <w:pPr>
@@ -1509,7 +1707,6 @@
           <w:numId w:val="2"/>
         </w:numPr>
       </w:pPr>
-      <w:bookmarkStart w:id="5" w:name="_Toc464294933"/>
       <w:proofErr w:type="spellStart"/>
       <w:r>
         <w:t>Use</w:t>
@@ -1520,6 +1717,7 @@
       </w:r>
       <w:bookmarkEnd w:id="5"/>
     </w:p>
+    <w:p/>
     <w:p>
       <w:pPr>
         <w:pStyle w:val="berschrift1"/>
@@ -1547,14 +1745,99 @@
           <w:numId w:val="2"/>
         </w:numPr>
       </w:pPr>
+      <w:r>
+        <w:t>Projektplan</w:t>
+      </w:r>
+    </w:p>
+    <w:p>
+      <w:r>
+        <w:t>Im Rahmen der Projektplanung wird das Carl-Steinweg-Phasenmodell eingesetzt:</w:t>
+      </w:r>
+    </w:p>
+    <w:p>
+      <w:r>
+        <w:rPr>
+          <w:noProof/>
+          <w:lang w:eastAsia="de-DE"/>
+        </w:rPr>
+        <w:drawing>
+          <wp:inline distT="0" distB="0" distL="0" distR="0" wp14:anchorId="7D5ADBC3" wp14:editId="659651E2">
+            <wp:extent cx="5760720" cy="1710055"/>
+            <wp:effectExtent l="0" t="0" r="0" b="4445"/>
+            <wp:docPr id="22" name="Grafik 21"/>
+            <wp:cNvGraphicFramePr>
+              <a:graphicFrameLocks xmlns:a="http://schemas.openxmlformats.org/drawingml/2006/main" noChangeAspect="1"/>
+            </wp:cNvGraphicFramePr>
+            <a:graphic xmlns:a="http://schemas.openxmlformats.org/drawingml/2006/main">
+              <a:graphicData uri="http://schemas.openxmlformats.org/drawingml/2006/picture">
+                <pic:pic xmlns:pic="http://schemas.openxmlformats.org/drawingml/2006/picture">
+                  <pic:nvPicPr>
+                    <pic:cNvPr id="22" name="Grafik 21"/>
+                    <pic:cNvPicPr>
+                      <a:picLocks noChangeAspect="1"/>
+                    </pic:cNvPicPr>
+                  </pic:nvPicPr>
+                  <pic:blipFill>
+                    <a:blip r:embed="rId10"/>
+                    <a:stretch>
+                      <a:fillRect/>
+                    </a:stretch>
+                  </pic:blipFill>
+                  <pic:spPr>
+                    <a:xfrm>
+                      <a:off x="0" y="0"/>
+                      <a:ext cx="5760720" cy="1710055"/>
+                    </a:xfrm>
+                    <a:prstGeom prst="rect">
+                      <a:avLst/>
+                    </a:prstGeom>
+                    <a:ln>
+                      <a:noFill/>
+                    </a:ln>
+                    <a:effectLst>
+                      <a:softEdge rad="112500"/>
+                    </a:effectLst>
+                  </pic:spPr>
+                </pic:pic>
+              </a:graphicData>
+            </a:graphic>
+          </wp:inline>
+        </w:drawing>
+      </w:r>
+    </w:p>
+    <w:p>
+      <w:r>
+        <w:t>Der Projektmanage</w:t>
+      </w:r>
+      <w:r>
+        <w:t>mentbereich dient während des gesamten Projektzeitraumes der Leitung und Steuerung des Projektes. Der blau dargestellte Kernbereich ist in mehrere Phasen, in denen es gegebenenfalls Rücksprünge geben kann, gegliedert. Parallel dazu verläuft der Support- bzw. Testprozess, der insbesondere eine frühe Fehlererkennung ermöglicht</w:t>
+      </w:r>
+      <w:r>
+        <w:t>.</w:t>
+      </w:r>
+    </w:p>
+    <w:p>
+      <w:r>
+        <w:t>Aufbauend auf diesem Modell wurde mit Hilfe von MS Project der Projektplan erstellt (siehe Anhang).</w:t>
+      </w:r>
+    </w:p>
+    <w:p>
+      <w:pPr>
+        <w:pStyle w:val="berschrift1"/>
+        <w:numPr>
+          <w:ilvl w:val="0"/>
+          <w:numId w:val="2"/>
+        </w:numPr>
+      </w:pPr>
       <w:bookmarkStart w:id="7" w:name="_Toc464294935"/>
       <w:r>
         <w:t>Anhang</w:t>
       </w:r>
       <w:bookmarkEnd w:id="7"/>
     </w:p>
+    <w:p/>
     <w:sectPr>
-      <w:footerReference w:type="default" r:id="rId8"/>
+      <w:footerReference w:type="default" r:id="rId11"/>
       <w:pgSz w:w="11906" w:h="16838"/>
       <w:pgMar w:top="1417" w:right="1417" w:bottom="1134" w:left="1417" w:header="708" w:footer="708" w:gutter="0"/>
       <w:pgNumType w:start="1"/>
@@ -1567,7 +1850,7 @@
 </file>
 
 <file path=word/endnotes.xml><?xml version="1.0" encoding="utf-8"?>
-<w:endnotes xmlns:wpc="http://schemas.microsoft.com/office/word/2010/wordprocessingCanvas" xmlns:mc="http://schemas.openxmlformats.org/markup-compatibility/2006" xmlns:o="urn:schemas-microsoft-com:office:office" xmlns:r="http://schemas.openxmlformats.org/officeDocument/2006/relationships" xmlns:m="http://schemas.openxmlformats.org/officeDocument/2006/math" xmlns:v="urn:schemas-microsoft-com:vml" xmlns:wp14="http://schemas.microsoft.com/office/word/2010/wordprocessingDrawing" xmlns:wp="http://schemas.openxmlformats.org/drawingml/2006/wordprocessingDrawing" xmlns:w10="urn:schemas-microsoft-com:office:word" xmlns:w="http://schemas.openxmlformats.org/wordprocessingml/2006/main" xmlns:w14="http://schemas.microsoft.com/office/word/2010/wordml" xmlns:w15="http://schemas.microsoft.com/office/word/2012/wordml" xmlns:wpg="http://schemas.microsoft.com/office/word/2010/wordprocessingGroup" xmlns:wpi="http://schemas.microsoft.com/office/word/2010/wordprocessingInk" xmlns:wne="http://schemas.microsoft.com/office/word/2006/wordml" xmlns:wps="http://schemas.microsoft.com/office/word/2010/wordprocessingShape" mc:Ignorable="w14 w15 wp14">
+<w:endnotes xmlns:wpc="http://schemas.microsoft.com/office/word/2010/wordprocessingCanvas" xmlns:cx="http://schemas.microsoft.com/office/drawing/2014/chartex" xmlns:cx1="http://schemas.microsoft.com/office/drawing/2015/9/8/chartex" xmlns:cx2="http://schemas.microsoft.com/office/drawing/2015/10/21/chartex" xmlns:mc="http://schemas.openxmlformats.org/markup-compatibility/2006" xmlns:o="urn:schemas-microsoft-com:office:office" xmlns:r="http://schemas.openxmlformats.org/officeDocument/2006/relationships" xmlns:m="http://schemas.openxmlformats.org/officeDocument/2006/math" xmlns:v="urn:schemas-microsoft-com:vml" xmlns:wp14="http://schemas.microsoft.com/office/word/2010/wordprocessingDrawing" xmlns:wp="http://schemas.openxmlformats.org/drawingml/2006/wordprocessingDrawing" xmlns:w10="urn:schemas-microsoft-com:office:word" xmlns:w="http://schemas.openxmlformats.org/wordprocessingml/2006/main" xmlns:w14="http://schemas.microsoft.com/office/word/2010/wordml" xmlns:w15="http://schemas.microsoft.com/office/word/2012/wordml" xmlns:w16se="http://schemas.microsoft.com/office/word/2015/wordml/symex" xmlns:wpg="http://schemas.microsoft.com/office/word/2010/wordprocessingGroup" xmlns:wpi="http://schemas.microsoft.com/office/word/2010/wordprocessingInk" xmlns:wne="http://schemas.microsoft.com/office/word/2006/wordml" xmlns:wps="http://schemas.microsoft.com/office/word/2010/wordprocessingShape" mc:Ignorable="w14 w15 w16se wp14">
   <w:endnote w:type="separator" w:id="-1">
     <w:p>
       <w:pPr>
@@ -1592,7 +1875,7 @@
 </file>
 
 <file path=word/footer1.xml><?xml version="1.0" encoding="utf-8"?>
-<w:ftr xmlns:wpc="http://schemas.microsoft.com/office/word/2010/wordprocessingCanvas" xmlns:mc="http://schemas.openxmlformats.org/markup-compatibility/2006" xmlns:o="urn:schemas-microsoft-com:office:office" xmlns:r="http://schemas.openxmlformats.org/officeDocument/2006/relationships" xmlns:m="http://schemas.openxmlformats.org/officeDocument/2006/math" xmlns:v="urn:schemas-microsoft-com:vml" xmlns:wp14="http://schemas.microsoft.com/office/word/2010/wordprocessingDrawing" xmlns:wp="http://schemas.openxmlformats.org/drawingml/2006/wordprocessingDrawing" xmlns:w10="urn:schemas-microsoft-com:office:word" xmlns:w="http://schemas.openxmlformats.org/wordprocessingml/2006/main" xmlns:w14="http://schemas.microsoft.com/office/word/2010/wordml" xmlns:w15="http://schemas.microsoft.com/office/word/2012/wordml" xmlns:wpg="http://schemas.microsoft.com/office/word/2010/wordprocessingGroup" xmlns:wpi="http://schemas.microsoft.com/office/word/2010/wordprocessingInk" xmlns:wne="http://schemas.microsoft.com/office/word/2006/wordml" xmlns:wps="http://schemas.microsoft.com/office/word/2010/wordprocessingShape" mc:Ignorable="w14 w15 wp14">
+<w:ftr xmlns:wpc="http://schemas.microsoft.com/office/word/2010/wordprocessingCanvas" xmlns:cx="http://schemas.microsoft.com/office/drawing/2014/chartex" xmlns:cx1="http://schemas.microsoft.com/office/drawing/2015/9/8/chartex" xmlns:cx2="http://schemas.microsoft.com/office/drawing/2015/10/21/chartex" xmlns:mc="http://schemas.openxmlformats.org/markup-compatibility/2006" xmlns:o="urn:schemas-microsoft-com:office:office" xmlns:r="http://schemas.openxmlformats.org/officeDocument/2006/relationships" xmlns:m="http://schemas.openxmlformats.org/officeDocument/2006/math" xmlns:v="urn:schemas-microsoft-com:vml" xmlns:wp14="http://schemas.microsoft.com/office/word/2010/wordprocessingDrawing" xmlns:wp="http://schemas.openxmlformats.org/drawingml/2006/wordprocessingDrawing" xmlns:w10="urn:schemas-microsoft-com:office:word" xmlns:w="http://schemas.openxmlformats.org/wordprocessingml/2006/main" xmlns:w14="http://schemas.microsoft.com/office/word/2010/wordml" xmlns:w15="http://schemas.microsoft.com/office/word/2012/wordml" xmlns:w16se="http://schemas.microsoft.com/office/word/2015/wordml/symex" xmlns:wpg="http://schemas.microsoft.com/office/word/2010/wordprocessingGroup" xmlns:wpi="http://schemas.microsoft.com/office/word/2010/wordprocessingInk" xmlns:wne="http://schemas.microsoft.com/office/word/2006/wordml" xmlns:wps="http://schemas.microsoft.com/office/word/2010/wordprocessingShape" mc:Ignorable="w14 w15 w16se wp14">
   <w:sdt>
     <w:sdtPr>
       <w:id w:val="-301384259"/>
@@ -1621,7 +1904,7 @@
           <w:rPr>
             <w:noProof/>
           </w:rPr>
-          <w:t>2</w:t>
+          <w:t>5</w:t>
         </w:r>
         <w:r>
           <w:fldChar w:fldCharType="end"/>
@@ -1639,7 +1922,7 @@
 </file>
 
 <file path=word/footnotes.xml><?xml version="1.0" encoding="utf-8"?>
-<w:footnotes xmlns:wpc="http://schemas.microsoft.com/office/word/2010/wordprocessingCanvas" xmlns:mc="http://schemas.openxmlformats.org/markup-compatibility/2006" xmlns:o="urn:schemas-microsoft-com:office:office" xmlns:r="http://schemas.openxmlformats.org/officeDocument/2006/relationships" xmlns:m="http://schemas.openxmlformats.org/officeDocument/2006/math" xmlns:v="urn:schemas-microsoft-com:vml" xmlns:wp14="http://schemas.microsoft.com/office/word/2010/wordprocessingDrawing" xmlns:wp="http://schemas.openxmlformats.org/drawingml/2006/wordprocessingDrawing" xmlns:w10="urn:schemas-microsoft-com:office:word" xmlns:w="http://schemas.openxmlformats.org/wordprocessingml/2006/main" xmlns:w14="http://schemas.microsoft.com/office/word/2010/wordml" xmlns:w15="http://schemas.microsoft.com/office/word/2012/wordml" xmlns:wpg="http://schemas.microsoft.com/office/word/2010/wordprocessingGroup" xmlns:wpi="http://schemas.microsoft.com/office/word/2010/wordprocessingInk" xmlns:wne="http://schemas.microsoft.com/office/word/2006/wordml" xmlns:wps="http://schemas.microsoft.com/office/word/2010/wordprocessingShape" mc:Ignorable="w14 w15 wp14">
+<w:footnotes xmlns:wpc="http://schemas.microsoft.com/office/word/2010/wordprocessingCanvas" xmlns:cx="http://schemas.microsoft.com/office/drawing/2014/chartex" xmlns:cx1="http://schemas.microsoft.com/office/drawing/2015/9/8/chartex" xmlns:cx2="http://schemas.microsoft.com/office/drawing/2015/10/21/chartex" xmlns:mc="http://schemas.openxmlformats.org/markup-compatibility/2006" xmlns:o="urn:schemas-microsoft-com:office:office" xmlns:r="http://schemas.openxmlformats.org/officeDocument/2006/relationships" xmlns:m="http://schemas.openxmlformats.org/officeDocument/2006/math" xmlns:v="urn:schemas-microsoft-com:vml" xmlns:wp14="http://schemas.microsoft.com/office/word/2010/wordprocessingDrawing" xmlns:wp="http://schemas.openxmlformats.org/drawingml/2006/wordprocessingDrawing" xmlns:w10="urn:schemas-microsoft-com:office:word" xmlns:w="http://schemas.openxmlformats.org/wordprocessingml/2006/main" xmlns:w14="http://schemas.microsoft.com/office/word/2010/wordml" xmlns:w15="http://schemas.microsoft.com/office/word/2012/wordml" xmlns:w16se="http://schemas.microsoft.com/office/word/2015/wordml/symex" xmlns:wpg="http://schemas.microsoft.com/office/word/2010/wordprocessingGroup" xmlns:wpi="http://schemas.microsoft.com/office/word/2010/wordprocessingInk" xmlns:wne="http://schemas.microsoft.com/office/word/2006/wordml" xmlns:wps="http://schemas.microsoft.com/office/word/2010/wordprocessingShape" mc:Ignorable="w14 w15 w16se wp14">
   <w:footnote w:type="separator" w:id="-1">
     <w:p>
       <w:pPr>
@@ -1664,7 +1947,7 @@
 </file>
 
 <file path=word/numbering.xml><?xml version="1.0" encoding="utf-8"?>
-<w:numbering xmlns:wpc="http://schemas.microsoft.com/office/word/2010/wordprocessingCanvas" xmlns:mc="http://schemas.openxmlformats.org/markup-compatibility/2006" xmlns:o="urn:schemas-microsoft-com:office:office" xmlns:r="http://schemas.openxmlformats.org/officeDocument/2006/relationships" xmlns:m="http://schemas.openxmlformats.org/officeDocument/2006/math" xmlns:v="urn:schemas-microsoft-com:vml" xmlns:wp14="http://schemas.microsoft.com/office/word/2010/wordprocessingDrawing" xmlns:wp="http://schemas.openxmlformats.org/drawingml/2006/wordprocessingDrawing" xmlns:w10="urn:schemas-microsoft-com:office:word" xmlns:w="http://schemas.openxmlformats.org/wordprocessingml/2006/main" xmlns:w14="http://schemas.microsoft.com/office/word/2010/wordml" xmlns:w15="http://schemas.microsoft.com/office/word/2012/wordml" xmlns:wpg="http://schemas.microsoft.com/office/word/2010/wordprocessingGroup" xmlns:wpi="http://schemas.microsoft.com/office/word/2010/wordprocessingInk" xmlns:wne="http://schemas.microsoft.com/office/word/2006/wordml" xmlns:wps="http://schemas.microsoft.com/office/word/2010/wordprocessingShape" mc:Ignorable="w14 w15 wp14">
+<w:numbering xmlns:wpc="http://schemas.microsoft.com/office/word/2010/wordprocessingCanvas" xmlns:cx="http://schemas.microsoft.com/office/drawing/2014/chartex" xmlns:cx1="http://schemas.microsoft.com/office/drawing/2015/9/8/chartex" xmlns:cx2="http://schemas.microsoft.com/office/drawing/2015/10/21/chartex" xmlns:mc="http://schemas.openxmlformats.org/markup-compatibility/2006" xmlns:o="urn:schemas-microsoft-com:office:office" xmlns:r="http://schemas.openxmlformats.org/officeDocument/2006/relationships" xmlns:m="http://schemas.openxmlformats.org/officeDocument/2006/math" xmlns:v="urn:schemas-microsoft-com:vml" xmlns:wp14="http://schemas.microsoft.com/office/word/2010/wordprocessingDrawing" xmlns:wp="http://schemas.openxmlformats.org/drawingml/2006/wordprocessingDrawing" xmlns:w10="urn:schemas-microsoft-com:office:word" xmlns:w="http://schemas.openxmlformats.org/wordprocessingml/2006/main" xmlns:w14="http://schemas.microsoft.com/office/word/2010/wordml" xmlns:w15="http://schemas.microsoft.com/office/word/2012/wordml" xmlns:w16se="http://schemas.microsoft.com/office/word/2015/wordml/symex" xmlns:wpg="http://schemas.microsoft.com/office/word/2010/wordprocessingGroup" xmlns:wpi="http://schemas.microsoft.com/office/word/2010/wordprocessingInk" xmlns:wne="http://schemas.microsoft.com/office/word/2006/wordml" xmlns:wps="http://schemas.microsoft.com/office/word/2010/wordprocessingShape" mc:Ignorable="w14 w15 w16se wp14">
   <w:abstractNum w:abstractNumId="0" w15:restartNumberingAfterBreak="0">
     <w:nsid w:val="1DC013F3"/>
     <w:multiLevelType w:val="hybridMultilevel"/>
@@ -1847,7 +2130,7 @@
 </file>
 
 <file path=word/styles.xml><?xml version="1.0" encoding="utf-8"?>
-<w:styles xmlns:mc="http://schemas.openxmlformats.org/markup-compatibility/2006" xmlns:r="http://schemas.openxmlformats.org/officeDocument/2006/relationships" xmlns:w="http://schemas.openxmlformats.org/wordprocessingml/2006/main" xmlns:w14="http://schemas.microsoft.com/office/word/2010/wordml" xmlns:w15="http://schemas.microsoft.com/office/word/2012/wordml" mc:Ignorable="w14 w15">
+<w:styles xmlns:mc="http://schemas.openxmlformats.org/markup-compatibility/2006" xmlns:r="http://schemas.openxmlformats.org/officeDocument/2006/relationships" xmlns:w="http://schemas.openxmlformats.org/wordprocessingml/2006/main" xmlns:w14="http://schemas.microsoft.com/office/word/2010/wordml" xmlns:w15="http://schemas.microsoft.com/office/word/2012/wordml" xmlns:w16se="http://schemas.microsoft.com/office/word/2015/wordml/symex" mc:Ignorable="w14 w15 w16se">
   <w:docDefaults>
     <w:rPrDefault>
       <w:rPr>
@@ -1863,7 +2146,7 @@
       </w:pPr>
     </w:pPrDefault>
   </w:docDefaults>
-  <w:latentStyles w:defLockedState="0" w:defUIPriority="99" w:defSemiHidden="0" w:defUnhideWhenUsed="0" w:defQFormat="0" w:count="371">
+  <w:latentStyles w:defLockedState="0" w:defUIPriority="99" w:defSemiHidden="0" w:defUnhideWhenUsed="0" w:defQFormat="0" w:count="372">
     <w:lsdException w:name="Normal" w:uiPriority="0" w:qFormat="1"/>
     <w:lsdException w:name="heading 1" w:uiPriority="9" w:qFormat="1"/>
     <w:lsdException w:name="heading 2" w:semiHidden="1" w:uiPriority="9" w:unhideWhenUsed="1" w:qFormat="1"/>
@@ -2235,6 +2518,7 @@
     <w:lsdException w:name="List Table 5 Dark Accent 6" w:uiPriority="50"/>
     <w:lsdException w:name="List Table 6 Colorful Accent 6" w:uiPriority="51"/>
     <w:lsdException w:name="List Table 7 Colorful Accent 6" w:uiPriority="52"/>
+    <w:lsdException w:name="Mention" w:semiHidden="1" w:unhideWhenUsed="1"/>
   </w:latentStyles>
   <w:style w:type="paragraph" w:default="1" w:styleId="Standard">
     <w:name w:val="Normal"/>

</xml_diff>